<commit_message>
feat: Implement header photo + about me
</commit_message>
<xml_diff>
--- a/core/hello.docx
+++ b/core/hello.docx
@@ -7,20 +7,19 @@
         <w:tblW w:w="0" w:type="dxa"/>
         <w:jc w:val="center"/>
         <w:tblBorders>
-          <w:top w:val="single" w:sz="2" w:space="0" w:color="000000"/>
-          <w:left w:val="single" w:sz="2" w:space="0" w:color="000000"/>
-          <w:bottom w:val="single" w:sz="2" w:space="0" w:color="000000"/>
-          <w:right w:val="single" w:sz="2" w:space="0" w:color="000000"/>
-          <w:insideH w:val="single" w:sz="2" w:space="0" w:color="000000"/>
-          <w:insideV w:val="single" w:sz="2" w:space="0" w:color="000000"/>
+          <w:top w:val="nil" w:sz="2" w:space="0" w:color="000000"/>
+          <w:left w:val="nil" w:sz="2" w:space="0" w:color="000000"/>
+          <w:bottom w:val="nil" w:sz="2" w:space="0" w:color="000000"/>
+          <w:right w:val="nil" w:sz="2" w:space="0" w:color="000000"/>
+          <w:insideH w:val="nil" w:sz="2" w:space="0" w:color="000000"/>
+          <w:insideV w:val="nil" w:sz="2" w:space="0" w:color="000000"/>
         </w:tblBorders>
         <w:tblInd w:w="0" w:type="dxa"/>
-        <w:tblStyle w:val="TableStyle"/>
-        <w:tblLayout w:type="fixed"/>
+        <w:tblLayout w:type="autofit"/>
       </w:tblPr>
       <w:tblGrid>
-        <w:gridCol w:w="1" w:type="dxa"/>
-        <w:gridCol w:w="1" w:type="dxa"/>
+        <w:gridCol w:w="3000" w:type="dxa"/>
+        <w:gridCol w:w="7000" w:type="dxa"/>
       </w:tblGrid>
       <w:tr>
         <w:trPr/>
@@ -32,19 +31,60 @@
             </w:pPr>
             <w:r>
               <w:rPr/>
-              <w:t xml:space="preserve">Picture of CV person</w:t>
+              <w:drawing>
+                <wp:inline distT="0" distB="0" distL="0" distR="0">
+                  <wp:extent cx="1428750" cy="952500"/>
+                  <wp:effectExtent b="0" l="0" r="0" t="0"/>
+                  <wp:docPr id="1" name="Figure"/>
+                  <wp:cNvGraphicFramePr>
+                    <a:graphicFrameLocks xmlns:a="http://schemas.openxmlformats.org/drawingml/2006/main" noChangeAspect="1"/>
+                  </wp:cNvGraphicFramePr>
+                  <a:graphic xmlns:a="http://schemas.openxmlformats.org/drawingml/2006/main">
+                    <a:graphicData uri="http://schemas.openxmlformats.org/drawingml/2006/picture">
+                      <pic:pic xmlns:pic="http://schemas.openxmlformats.org/drawingml/2006/picture">
+                        <pic:nvPicPr>
+                          <pic:cNvPr id="0" name=""/>
+                          <pic:cNvPicPr>
+                            <a:picLocks noChangeAspect="1" noChangeArrowheads="1"/>
+                          </pic:cNvPicPr>
+                        </pic:nvPicPr>
+                        <pic:blipFill>
+                          <a:blip r:embed="rIdImage1"/>
+                          <a:srcRect/>
+                          <a:stretch>
+                            <a:fillRect/>
+                          </a:stretch>
+                        </pic:blipFill>
+                        <pic:spPr bwMode="auto">
+                          <a:xfrm rot="0">
+                            <a:off x="0" y="0"/>
+                            <a:ext cx="1428750" cy="952500"/>
+                          </a:xfrm>
+                          <a:prstGeom prst="rect">
+                            <a:avLst/>
+                          </a:prstGeom>
+                        </pic:spPr>
+                      </pic:pic>
+                    </a:graphicData>
+                  </a:graphic>
+                </wp:inline>
+              </w:drawing>
             </w:r>
           </w:p>
         </w:tc>
         <w:tc>
-          <w:tcPr/>
+          <w:tcPr>
+            <w:shd w:val="clear" w:color="auto" w:fill="007ACC"/>
+          </w:tcPr>
           <w:p>
             <w:pPr>
               <w:rPr/>
             </w:pPr>
             <w:r>
-              <w:rPr/>
-              <w:t xml:space="preserve">CV Information</w:t>
+              <w:rPr>
+                <w:color w:val="ffffff"/>
+              </w:rPr>
+              <w:t xml:space="preserve">I'm a bot Lorem ipsum dolor sit amet, consectetur adipiscing elit. Curabitur id purus et justo aliquam mollis at vitae nunc. Praesent semper condimentum euismod. Proin porttitor enim risus, sit amet sollicitudin diam eleifend at. Proin neque ligula, congue sed efficitur a, ornare tempor justo. Vestibulum eget auctor urna. Proin id massa blandit, volutpat eros a, volutpat tellus. Etiam in est et turpis consequat volutpat id blandit est. Praesent ultrices, dolor vitae congue dapibus, risus lacus fringilla diam, in malesuada diam est non arcu.</w:t>
             </w:r>
           </w:p>
         </w:tc>

</xml_diff>

<commit_message>
feat: add horizontal separation between about me section and first text
</commit_message>
<xml_diff>
--- a/core/hello.docx
+++ b/core/hello.docx
@@ -93,6 +93,12 @@
     <w:p>
       <w:pPr>
         <w:rPr/>
+        <w:spacing w:before="200" w:after="200"/>
+      </w:pPr>
+    </w:p>
+    <w:p>
+      <w:pPr>
+        <w:rPr/>
         <w:pStyle w:val="Heading1"/>
       </w:pPr>
       <w:r>

</xml_diff>

<commit_message>
feat: Implement CV and Experience models with document generation functionality
</commit_message>
<xml_diff>
--- a/core/hello.docx
+++ b/core/hello.docx
@@ -102,27 +102,12 @@
       </w:pPr>
       <w:r>
         <w:rPr>
-          <w:sz w:val="28"/>
-          <w:szCs w:val="28"/>
-          <w:color w:val="007ACC"/>
-          <w:b/>
-          <w:bCs/>
-        </w:rPr>
-        <w:t xml:space="preserve">Experience</w:t>
-      </w:r>
-    </w:p>
-    <w:p>
-      <w:pPr>
-        <w:rPr/>
-      </w:pPr>
-      <w:r>
-        <w:rPr>
           <w:sz w:val="24"/>
           <w:szCs w:val="24"/>
           <w:b/>
           <w:bCs/>
         </w:rPr>
-        <w:t xml:space="preserve">Senior Software Developer - BankTech Innovations, Glasgow, UK</w:t>
+        <w:t xml:space="preserve">Senior Software Developer - BankTech Innovations</w:t>
       </w:r>
     </w:p>
     <w:p>
@@ -201,7 +186,7 @@
           <w:b/>
           <w:bCs/>
         </w:rPr>
-        <w:t xml:space="preserve">Software Developer - Global Finance Tech, Edinburgh, UK</w:t>
+        <w:t xml:space="preserve">Software Developer - Global Finance Tech</w:t>
       </w:r>
     </w:p>
     <w:p>
@@ -255,6 +240,11 @@
         <w:t xml:space="preserve">• Resolved critical bugs, ensuring 99% system uptime and enhancing customer trust and business continuity</w:t>
       </w:r>
     </w:p>
+    <w:p>
+      <w:pPr>
+        <w:rPr/>
+      </w:pPr>
+    </w:p>
     <w:sectPr>
       <w:pgSz w:w="11906" w:h="16838"/>
       <w:pgMar w:top="1985" w:right="1701" w:bottom="1701" w:left="1701" w:header="851" w:footer="992" w:gutter="0"/>

</xml_diff>

<commit_message>
feat: Implement ToDocx trait
</commit_message>
<xml_diff>
--- a/core/hello.docx
+++ b/core/hello.docx
@@ -107,7 +107,7 @@
           <w:b/>
           <w:bCs/>
         </w:rPr>
-        <w:t xml:space="preserve">Senior Software Developer - BankTech Innovations</w:t>
+        <w:t xml:space="preserve">Senior Software Developer – BankTech Innovations</w:t>
       </w:r>
     </w:p>
     <w:p>
@@ -186,7 +186,7 @@
           <w:b/>
           <w:bCs/>
         </w:rPr>
-        <w:t xml:space="preserve">Software Developer - Global Finance Tech</w:t>
+        <w:t xml:space="preserve">Software Developer – Global Finance Tech</w:t>
       </w:r>
     </w:p>
     <w:p>

</xml_diff>